<commit_message>
Small Update + Doku
</commit_message>
<xml_diff>
--- a/Lab-Report-Patrick_Thuemer-Dustin_Gohl.docx
+++ b/Lab-Report-Patrick_Thuemer-Dustin_Gohl.docx
@@ -15,14 +15,7 @@
           <w:color w:val="000000"/>
           <w:lang w:val="en-US"/>
         </w:rPr>
-        <w:t xml:space="preserve">Lab 1: </w:t>
-      </w:r>
-      <w:r>
-        <w:rPr>
-          <w:color w:val="000000"/>
-          <w:lang w:val="en-US"/>
-        </w:rPr>
-        <w:t>Web application Security</w:t>
+        <w:t>Lab 1: Web application Security</w:t>
       </w:r>
     </w:p>
     <w:p>
@@ -105,28 +98,7 @@
           <w:color w:val="000000"/>
           <w:lang w:val="de-DE"/>
         </w:rPr>
-        <w:t xml:space="preserve">Zu Beginn wurden die erforderlichen Tools Schritt für Schritt installiert. Nachdem die Einrichtung abgeschlossen war, wurde anschließend die Juice Shop Webseite analysiert. Es wurden verschiedene Produkte ausgewählt und die einzelnen </w:t>
-      </w:r>
-      <w:r>
-        <w:rPr>
-          <w:color w:val="000000"/>
-          <w:lang w:val="de-DE"/>
-        </w:rPr>
-        <w:t>Menüpunkte</w:t>
-      </w:r>
-      <w:r>
-        <w:rPr>
-          <w:color w:val="000000"/>
-          <w:lang w:val="de-DE"/>
-        </w:rPr>
-        <w:t xml:space="preserve"> untersucht. </w:t>
-      </w:r>
-      <w:r>
-        <w:rPr>
-          <w:color w:val="000000"/>
-          <w:lang w:val="de-DE"/>
-        </w:rPr>
-        <w:t xml:space="preserve">Im Anschluss wurden dann die erste Laboraufgabe gestartet. Die Aufgabe war es das Score Board zu finden und anschließend 3 Schwachstellen der Seite zu finden.  </w:t>
+        <w:t xml:space="preserve">Zu Beginn wurden die erforderlichen Tools Schritt für Schritt installiert. Nachdem die Einrichtung abgeschlossen war, wurde anschließend die Juice Shop Webseite analysiert. Es wurden verschiedene Produkte ausgewählt und die einzelnen Menüpunkte untersucht. Im Anschluss wurden dann die erste Laboraufgabe gestartet. Die Aufgabe war es das Score Board zu finden und anschließend 3 Schwachstellen der Seite zu finden.  </w:t>
       </w:r>
     </w:p>
     <w:p>
@@ -164,7 +136,7 @@
         <mc:AlternateContent>
           <mc:Choice Requires="wps">
             <w:drawing>
-              <wp:anchor behindDoc="1" distT="0" distB="0" distL="114300" distR="114300" simplePos="0" locked="0" layoutInCell="1" allowOverlap="1" relativeHeight="6" wp14:anchorId="5CE992F1">
+              <wp:anchor behindDoc="1" distT="0" distB="0" distL="114300" distR="114300" simplePos="0" locked="0" layoutInCell="1" allowOverlap="1" relativeHeight="12" wp14:anchorId="5CE992F1">
                 <wp:simplePos x="0" y="0"/>
                 <wp:positionH relativeFrom="column">
                   <wp:posOffset>3533775</wp:posOffset>
@@ -172,7 +144,7 @@
                 <wp:positionV relativeFrom="paragraph">
                   <wp:posOffset>1863725</wp:posOffset>
                 </wp:positionV>
-                <wp:extent cx="2426970" cy="139065"/>
+                <wp:extent cx="2427605" cy="139065"/>
                 <wp:effectExtent l="0" t="0" r="0" b="12065"/>
                 <wp:wrapTight wrapText="bothSides">
                   <wp:wrapPolygon edited="0">
@@ -191,7 +163,7 @@
                       <wps:spPr>
                         <a:xfrm>
                           <a:off x="0" y="0"/>
-                          <a:ext cx="2426400" cy="138600"/>
+                          <a:ext cx="2427120" cy="138600"/>
                         </a:xfrm>
                         <a:prstGeom prst="rect">
                           <a:avLst/>
@@ -263,7 +235,7 @@
           </mc:Choice>
           <mc:Fallback>
             <w:pict>
-              <v:rect id="shape_0" ID="Textfeld 28" fillcolor="white" stroked="f" style="position:absolute;margin-left:278.25pt;margin-top:146.75pt;width:191pt;height:10.85pt" wp14:anchorId="5CE992F1">
+              <v:rect id="shape_0" ID="Textfeld 28" fillcolor="white" stroked="f" style="position:absolute;margin-left:278.25pt;margin-top:146.75pt;width:191.05pt;height:10.85pt" wp14:anchorId="5CE992F1">
                 <w10:wrap type="square"/>
                 <v:fill o:detectmouseclick="t" type="solid" color2="black"/>
                 <v:stroke color="#3465a4" joinstyle="round" endcap="flat"/>
@@ -315,7 +287,7 @@
           </mc:Fallback>
         </mc:AlternateContent>
         <w:drawing>
-          <wp:anchor behindDoc="0" distT="144145" distB="71755" distL="179705" distR="179705" simplePos="0" locked="0" layoutInCell="1" allowOverlap="1" relativeHeight="4">
+          <wp:anchor behindDoc="0" distT="144145" distB="71755" distL="179705" distR="179705" simplePos="0" locked="0" layoutInCell="1" allowOverlap="1" relativeHeight="8">
             <wp:simplePos x="0" y="0"/>
             <wp:positionH relativeFrom="margin">
               <wp:posOffset>3533775</wp:posOffset>
@@ -327,11 +299,11 @@
             <wp:effectExtent l="0" t="0" r="0" b="0"/>
             <wp:wrapTight wrapText="bothSides">
               <wp:wrapPolygon edited="0">
-                <wp:start x="-40" y="0"/>
-                <wp:lineTo x="-40" y="21420"/>
-                <wp:lineTo x="21477" y="21420"/>
-                <wp:lineTo x="21477" y="0"/>
-                <wp:lineTo x="-40" y="0"/>
+                <wp:start x="-78" y="0"/>
+                <wp:lineTo x="-78" y="21379"/>
+                <wp:lineTo x="21474" y="21379"/>
+                <wp:lineTo x="21474" y="0"/>
+                <wp:lineTo x="-78" y="0"/>
               </wp:wrapPolygon>
             </wp:wrapTight>
             <wp:docPr id="3" name="Grafik 26" descr="Ein Bild, das Screenshot enthält.&#10;&#10;Automatisch generierte Beschreibung"/>
@@ -373,63 +345,7 @@
           <w:color w:val="000000"/>
           <w:lang w:val="de-DE"/>
         </w:rPr>
-        <w:t>Beim Durchsuchen der Webseite</w:t>
-      </w:r>
-      <w:r>
-        <w:rPr>
-          <w:color w:val="000000"/>
-          <w:lang w:val="de-DE"/>
-        </w:rPr>
-        <w:t xml:space="preserve"> </w:t>
-      </w:r>
-      <w:r>
-        <w:rPr>
-          <w:color w:val="000000"/>
-          <w:lang w:val="de-DE"/>
-        </w:rPr>
-        <w:t xml:space="preserve">sind uns verschiedene Unterpunkte </w:t>
-      </w:r>
-      <w:r>
-        <w:rPr>
-          <w:color w:val="000000"/>
-          <w:lang w:val="de-DE"/>
-        </w:rPr>
-        <w:t>aufgefallen</w:t>
-      </w:r>
-      <w:r>
-        <w:rPr>
-          <w:color w:val="000000"/>
-          <w:lang w:val="de-DE"/>
-        </w:rPr>
-        <w:t xml:space="preserve">. </w:t>
-      </w:r>
-      <w:r>
-        <w:rPr>
-          <w:color w:val="000000"/>
-          <w:lang w:val="de-DE"/>
-        </w:rPr>
-        <w:t xml:space="preserve">Im Menü haben wir den Punkt „Help getting started“ gefunden. Mit einem Klick auf diesen Menüpunkt hat sich auch schon eine </w:t>
-      </w:r>
-      <w:r>
-        <w:rPr>
-          <w:color w:val="000000"/>
-          <w:lang w:val="de-DE"/>
-        </w:rPr>
-        <w:t>Hilfestellung</w:t>
-      </w:r>
-      <w:r>
-        <w:rPr>
-          <w:color w:val="000000"/>
-          <w:lang w:val="de-DE"/>
-        </w:rPr>
-        <w:t xml:space="preserve"> geöffnet, wie man das Score Board finden kann. Es wurde empfohlen das DevTool mit F12 zu öffnen. Man konnte aber auch durch raten der URL das Score Board finden. Wir ahnten schon was man in der URL ergänzen mussten, aber wollten trotzdem den ausführlichen Weg gehen. Also öffneten wir mit F12 das Devtool. In dem Reiter „Sources“ konnte man verschiedene Javascript Dateien finden und und mit STRG+F die jeweilige Datei durchsuchen. </w:t>
-      </w:r>
-      <w:r>
-        <w:rPr>
-          <w:color w:val="000000"/>
-          <w:lang w:val="de-DE"/>
-        </w:rPr>
-        <w:t>Beim Durchsuchen der „main.js“ Datei mit dem Schlagwort „score“ sind wir beim zwölften Suchergebnis fündig geworden. Hier stand der Punkt (path:"score-board") der uns auf die URL-Lösung brachte. Nach ausprobieren in der URL-Zeile sind wir schließlich auch auf das Scoreboard gestoßen. In der Menüstruktur war nun auch das Scoreboard sichtbar.</w:t>
+        <w:t>Beim Durchsuchen der Webseite sind uns verschiedene Unterpunkte aufgefallen. Im Menü haben wir den Punkt „Help getting started“ gefunden. Mit einem Klick auf diesen Menüpunkt hat sich auch schon eine Hilfestellung geöffnet, wie man das Score Board finden kann. Es wurde empfohlen das DevTool mit F12 zu öffnen. Man konnte aber auch durch raten der URL das Score Board finden. Wir ahnten schon was man in der URL ergänzen mussten, aber wollten trotzdem den ausführlichen Weg gehen. Also öffneten wir mit F12 das Devtool. In dem Reiter „Sources“ konnte man verschiedene Javascript Dateien finden und und mit STRG+F die jeweilige Datei durchsuchen. Beim Durchsuchen der „main.js“ Datei mit dem Schlagwort „score“ sind wir beim zwölften Suchergebnis fündig geworden. Hier stand der Punkt (path:"score-board") der uns auf die URL-Lösung brachte. Nach ausprobieren in der URL-Zeile sind wir schließlich auch auf das Scoreboard gestoßen. In der Menüstruktur war nun auch das Scoreboard sichtbar.</w:t>
       </w:r>
     </w:p>
     <w:p>
@@ -441,7 +357,7 @@
       </w:pPr>
       <w:r>
         <w:drawing>
-          <wp:anchor behindDoc="0" distT="0" distB="0" distL="114300" distR="114300" simplePos="0" locked="0" layoutInCell="1" allowOverlap="1" relativeHeight="8">
+          <wp:anchor behindDoc="0" distT="0" distB="0" distL="114300" distR="114300" simplePos="0" locked="0" layoutInCell="1" allowOverlap="1" relativeHeight="13">
             <wp:simplePos x="0" y="0"/>
             <wp:positionH relativeFrom="column">
               <wp:posOffset>4004945</wp:posOffset>
@@ -453,11 +369,11 @@
             <wp:effectExtent l="0" t="0" r="0" b="0"/>
             <wp:wrapTight wrapText="bothSides">
               <wp:wrapPolygon edited="0">
-                <wp:start x="-55" y="0"/>
-                <wp:lineTo x="-55" y="21202"/>
-                <wp:lineTo x="21438" y="21202"/>
-                <wp:lineTo x="21438" y="0"/>
-                <wp:lineTo x="-55" y="0"/>
+                <wp:start x="-109" y="0"/>
+                <wp:lineTo x="-109" y="21143"/>
+                <wp:lineTo x="21434" y="21143"/>
+                <wp:lineTo x="21434" y="0"/>
+                <wp:lineTo x="-109" y="0"/>
               </wp:wrapPolygon>
             </wp:wrapTight>
             <wp:docPr id="4" name="Grafik 29" descr="Ein Bild, das drinnen enthält.&#10;&#10;Automatisch generierte Beschreibung"/>
@@ -506,14 +422,7 @@
           <w:color w:val="000000"/>
           <w:lang w:val="de-DE"/>
         </w:rPr>
-        <w:t>atenschutzerklärung finden</w:t>
-      </w:r>
-      <w:r>
-        <w:rPr>
-          <w:color w:val="000000"/>
-          <w:lang w:val="de-DE"/>
-        </w:rPr>
-        <w:t>:</w:t>
+        <w:t>atenschutzerklärung finden:</w:t>
       </w:r>
     </w:p>
     <w:p>
@@ -527,7 +436,7 @@
         <mc:AlternateContent>
           <mc:Choice Requires="wps">
             <w:drawing>
-              <wp:anchor behindDoc="1" distT="0" distB="0" distL="114300" distR="114300" simplePos="0" locked="0" layoutInCell="1" allowOverlap="1" relativeHeight="12" wp14:anchorId="5A1BEDB9">
+              <wp:anchor behindDoc="1" distT="0" distB="0" distL="114300" distR="114300" simplePos="0" locked="0" layoutInCell="1" allowOverlap="1" relativeHeight="17" wp14:anchorId="5A1BEDB9">
                 <wp:simplePos x="0" y="0"/>
                 <wp:positionH relativeFrom="column">
                   <wp:posOffset>4004310</wp:posOffset>
@@ -535,7 +444,7 @@
                 <wp:positionV relativeFrom="paragraph">
                   <wp:posOffset>661670</wp:posOffset>
                 </wp:positionV>
-                <wp:extent cx="1787525" cy="278765"/>
+                <wp:extent cx="1788160" cy="278765"/>
                 <wp:effectExtent l="0" t="0" r="3810" b="635"/>
                 <wp:wrapTight wrapText="bothSides">
                   <wp:wrapPolygon edited="0">
@@ -554,7 +463,7 @@
                       <wps:spPr>
                         <a:xfrm>
                           <a:off x="0" y="0"/>
-                          <a:ext cx="1787040" cy="278280"/>
+                          <a:ext cx="1787400" cy="278280"/>
                         </a:xfrm>
                         <a:prstGeom prst="rect">
                           <a:avLst/>
@@ -629,7 +538,7 @@
           </mc:Choice>
           <mc:Fallback>
             <w:pict>
-              <v:rect id="shape_0" ID="Textfeld 30" fillcolor="white" stroked="f" style="position:absolute;margin-left:315.3pt;margin-top:52.1pt;width:140.65pt;height:21.85pt" wp14:anchorId="5A1BEDB9">
+              <v:rect id="shape_0" ID="Textfeld 30" fillcolor="white" stroked="f" style="position:absolute;margin-left:315.3pt;margin-top:52.1pt;width:140.7pt;height:21.85pt" wp14:anchorId="5A1BEDB9">
                 <w10:wrap type="square"/>
                 <v:fill o:detectmouseclick="t" type="solid" color2="black"/>
                 <v:stroke color="#3465a4" joinstyle="round" endcap="flat"/>
@@ -691,28 +600,7 @@
         </w:rPr>
         <w:t>Der nächste Schritt bestand darin eine weitere 1-Sterne und zwei 2-Sterne Aufgaben des Scoreboards zu lösen.</w:t>
         <w:br/>
-        <w:t xml:space="preserve">Als 1-Stern Aufgabe wurde </w:t>
-      </w:r>
-      <w:r>
-        <w:rPr>
-          <w:color w:val="000000"/>
-          <w:lang w:val="de-DE"/>
-        </w:rPr>
-        <w:t>die Datenschutzbestimmung des Juice Shops</w:t>
-      </w:r>
-      <w:r>
-        <w:rPr>
-          <w:color w:val="000000"/>
-          <w:lang w:val="de-DE"/>
-        </w:rPr>
-        <w:t xml:space="preserve"> </w:t>
-      </w:r>
-      <w:r>
-        <w:rPr>
-          <w:color w:val="000000"/>
-          <w:lang w:val="de-DE"/>
-        </w:rPr>
-        <w:t>gesucht. Auch hier bekam man wieder eine kleine Hilfestellung. Um die Bestimmungen zu finden wurde zunächst ein neuer Benutzer mit Name und Passwort erstellt. Hier haben wir als Test eine Emailadresse eingegeben mit einem Anbieter, der gar nicht existiert (z.B. @blabla.com). Das hat sogar funktioniert.</w:t>
+        <w:t>Als 1-Stern Aufgabe wurde die Datenschutzbestimmung des Juice Shops gesucht. Auch hier bekam man wieder eine kleine Hilfestellung. Um die Bestimmungen zu finden wurde zunächst ein neuer Benutzer mit Name und Passwort erstellt. Hier haben wir als Test eine Emailadresse eingegeben mit einem Anbieter, der gar nicht existiert (z.B. @blabla.com). Das hat sogar funktioniert.</w:t>
       </w:r>
     </w:p>
     <w:p>
@@ -739,7 +627,7 @@
       </w:pPr>
       <w:r>
         <w:rPr>
-          <w:color w:val="000000"/>
+          <w:lang w:val="en-US"/>
         </w:rPr>
       </w:r>
     </w:p>
@@ -752,7 +640,7 @@
       </w:pPr>
       <w:r>
         <w:drawing>
-          <wp:anchor behindDoc="0" distT="0" distB="0" distL="114300" distR="114300" simplePos="0" locked="0" layoutInCell="1" allowOverlap="1" relativeHeight="16">
+          <wp:anchor behindDoc="0" distT="0" distB="0" distL="114300" distR="114300" simplePos="0" locked="0" layoutInCell="1" allowOverlap="1" relativeHeight="18">
             <wp:simplePos x="0" y="0"/>
             <wp:positionH relativeFrom="column">
               <wp:posOffset>4004945</wp:posOffset>
@@ -764,11 +652,11 @@
             <wp:effectExtent l="0" t="0" r="0" b="0"/>
             <wp:wrapTight wrapText="bothSides">
               <wp:wrapPolygon edited="0">
-                <wp:start x="-55" y="0"/>
-                <wp:lineTo x="-55" y="21202"/>
-                <wp:lineTo x="21438" y="21202"/>
-                <wp:lineTo x="21438" y="0"/>
-                <wp:lineTo x="-55" y="0"/>
+                <wp:start x="-109" y="0"/>
+                <wp:lineTo x="-109" y="21143"/>
+                <wp:lineTo x="21434" y="21143"/>
+                <wp:lineTo x="21434" y="0"/>
+                <wp:lineTo x="-109" y="0"/>
               </wp:wrapPolygon>
             </wp:wrapTight>
             <wp:docPr id="7" name="Bild2" descr="Ein Bild, das drinnen enthält.&#10;&#10;Automatisch generierte Beschreibung"/>
@@ -839,15 +727,10 @@
         </w:rPr>
       </w:pPr>
       <w:r>
-        <w:rPr>
-          <w:color w:val="000000"/>
-          <w:lang w:val="de-DE"/>
-        </w:rPr>
-        <w:t xml:space="preserve">Als </w:t>
         <mc:AlternateContent>
           <mc:Choice Requires="wps">
             <w:drawing>
-              <wp:anchor behindDoc="1" distT="0" distB="0" distL="114300" distR="114300" simplePos="0" locked="0" layoutInCell="1" allowOverlap="1" relativeHeight="17" wp14:anchorId="5A1BEDB9">
+              <wp:anchor behindDoc="1" distT="0" distB="0" distL="114300" distR="114300" simplePos="0" locked="0" layoutInCell="1" allowOverlap="1" relativeHeight="19" wp14:anchorId="5A1BEDB9">
                 <wp:simplePos x="0" y="0"/>
                 <wp:positionH relativeFrom="column">
                   <wp:posOffset>4004310</wp:posOffset>
@@ -855,7 +738,7 @@
                 <wp:positionV relativeFrom="paragraph">
                   <wp:posOffset>661670</wp:posOffset>
                 </wp:positionV>
-                <wp:extent cx="1787525" cy="278765"/>
+                <wp:extent cx="1788160" cy="279400"/>
                 <wp:effectExtent l="0" t="0" r="3810" b="635"/>
                 <wp:wrapTight wrapText="bothSides">
                   <wp:wrapPolygon edited="0">
@@ -874,7 +757,7 @@
                       <wps:spPr>
                         <a:xfrm>
                           <a:off x="0" y="0"/>
-                          <a:ext cx="1787040" cy="278280"/>
+                          <a:ext cx="1787400" cy="278640"/>
                         </a:xfrm>
                         <a:prstGeom prst="rect">
                           <a:avLst/>
@@ -901,7 +784,7 @@
           </mc:Choice>
           <mc:Fallback>
             <w:pict>
-              <v:rect id="shape_0" ID="Textfeld 30_0" fillcolor="white" stroked="f" style="position:absolute;margin-left:315.3pt;margin-top:52.1pt;width:140.65pt;height:21.85pt" wp14:anchorId="5A1BEDB9">
+              <v:rect id="shape_0" ID="Textfeld 30_0" fillcolor="white" stroked="f" style="position:absolute;margin-left:315.3pt;margin-top:52.1pt;width:140.7pt;height:21.9pt" wp14:anchorId="5A1BEDB9">
                 <w10:wrap type="none"/>
                 <v:fill o:detectmouseclick="t" type="solid" color2="black"/>
                 <v:stroke color="#3465a4" joinstyle="round" endcap="flat"/>
@@ -909,57 +792,10 @@
             </w:pict>
           </mc:Fallback>
         </mc:AlternateContent>
-      </w:r>
-      <w:r>
-        <w:rPr>
-          <w:color w:val="000000"/>
-          <w:lang w:val="de-DE"/>
-        </w:rPr>
-        <w:t xml:space="preserve">zwei 2-Sterne Aufgaben </w:t>
-      </w:r>
-      <w:r>
-        <w:rPr>
-          <w:color w:val="000000"/>
-          <w:lang w:val="de-DE"/>
-        </w:rPr>
-        <w:t xml:space="preserve">wurde die Ermittlung </w:t>
-      </w:r>
-      <w:r>
-        <w:rPr>
-          <w:color w:val="000000"/>
-          <w:lang w:val="de-DE"/>
-        </w:rPr>
-        <w:t xml:space="preserve">des </w:t>
-      </w:r>
-      <w:r>
-        <w:rPr>
-          <w:color w:val="000000"/>
-          <w:lang w:val="de-DE"/>
-        </w:rPr>
-        <w:t>Admin Passwort- und Benutzername ausgesucht. Für das Ausfindig machen des Benutzernamens wurden die Reviews der einzelnen Produkte untersucht. Schon bereits beim ersten Produkt gab es ein  Kommentar des Admins, welchen man anhand der Emailadresse „</w:t>
-      </w:r>
-      <w:hyperlink r:id="rId5">
-        <w:r>
-          <w:rPr>
-            <w:rStyle w:val="Internetverknpfung"/>
-            <w:color w:val="000000"/>
-            <w:lang w:val="de-DE"/>
-          </w:rPr>
-          <w:t>admin@juice-sh.op</w:t>
-        </w:r>
-      </w:hyperlink>
-      <w:r>
-        <w:rPr>
-          <w:color w:val="000000"/>
-          <w:lang w:val="de-DE"/>
-        </w:rPr>
-        <w:t>“ erahnen konnte. Beim Versuch sich mit dieser Emailadresse anzumelden fehlte jetzt nur noch das Passwort. Bei der Passworteingabe erschien ein Hinweis, dass ein sehr einfaches Passwort gewählt wurde. Also versuchten wir zunächst Zahlenfolgen wie 12345 oder 00000. Nachdem es mit der Zahlenfolge nicht funktioniert hat, versuchten wir es weiter mit Text und Zahlen. Schließlich gelang es uns mit dem Passwort „admin123“ uns in das Profil einzuloggen.</w:t>
-      </w:r>
-      <w:r>
         <mc:AlternateContent>
           <mc:Choice Requires="wps">
             <w:drawing>
-              <wp:anchor behindDoc="1" distT="0" distB="0" distL="114300" distR="118110" simplePos="0" locked="0" layoutInCell="1" allowOverlap="1" relativeHeight="18">
+              <wp:anchor behindDoc="1" distT="0" distB="0" distL="0" distR="0" simplePos="0" locked="0" layoutInCell="1" allowOverlap="1" relativeHeight="20">
                 <wp:simplePos x="0" y="0"/>
                 <wp:positionH relativeFrom="column">
                   <wp:posOffset>4004310</wp:posOffset>
@@ -967,21 +803,33 @@
                 <wp:positionV relativeFrom="paragraph">
                   <wp:posOffset>661670</wp:posOffset>
                 </wp:positionV>
-                <wp:extent cx="1787525" cy="279400"/>
+                <wp:extent cx="1788160" cy="278765"/>
                 <wp:effectExtent l="0" t="0" r="0" b="0"/>
                 <wp:wrapNone/>
                 <wp:docPr id="9" name="Rahmen4"/>
                 <a:graphic xmlns:a="http://schemas.openxmlformats.org/drawingml/2006/main">
                   <a:graphicData uri="http://schemas.microsoft.com/office/word/2010/wordprocessingShape">
                     <wps:wsp>
-                      <wps:cNvSpPr txBox="1"/>
+                      <wps:cNvSpPr/>
                       <wps:spPr>
                         <a:xfrm>
                           <a:off x="0" y="0"/>
-                          <a:ext cx="1787525" cy="279400"/>
+                          <a:ext cx="1787400" cy="278280"/>
                         </a:xfrm>
-                        <a:prstGeom prst="rect"/>
+                        <a:prstGeom prst="rect">
+                          <a:avLst/>
+                        </a:prstGeom>
+                        <a:noFill/>
+                        <a:ln>
+                          <a:noFill/>
+                        </a:ln>
                       </wps:spPr>
+                      <wps:style>
+                        <a:lnRef idx="0"/>
+                        <a:fillRef idx="0"/>
+                        <a:effectRef idx="0"/>
+                        <a:fontRef idx="minor"/>
+                      </wps:style>
                       <wps:txbx>
                         <w:txbxContent>
                           <w:p>
@@ -1013,7 +861,7 @@
                             </w:r>
                             <w:r>
                               <w:rPr/>
-                              <w:t>2</w:t>
+                              <w:t>3</w:t>
                             </w:r>
                             <w:r>
                               <w:rPr/>
@@ -1028,7 +876,7 @@
                           </w:p>
                         </w:txbxContent>
                       </wps:txbx>
-                      <wps:bodyPr anchor="t" lIns="0" tIns="0" rIns="0" bIns="0">
+                      <wps:bodyPr lIns="0" rIns="0" tIns="0" bIns="0">
                         <a:spAutoFit/>
                       </wps:bodyPr>
                     </wps:wsp>
@@ -1039,8 +887,11 @@
           </mc:Choice>
           <mc:Fallback>
             <w:pict>
-              <v:rect style="position:absolute;rotation:0;width:140.75pt;height:22pt;mso-wrap-distance-left:9pt;mso-wrap-distance-right:9.3pt;mso-wrap-distance-top:5.7pt;mso-wrap-distance-bottom:5.7pt;margin-top:52.1pt;mso-position-vertical-relative:text;margin-left:315.3pt;mso-position-horizontal-relative:text">
-                <v:textbox inset="0in,0in,0in,0in">
+              <v:rect id="shape_0" ID="Rahmen4" stroked="f" style="position:absolute;margin-left:315.3pt;margin-top:52.1pt;width:140.7pt;height:21.85pt">
+                <w10:wrap type="square"/>
+                <v:fill o:detectmouseclick="t" on="false"/>
+                <v:stroke color="#3465a4" joinstyle="round" endcap="flat"/>
+                <v:textbox>
                   <w:txbxContent>
                     <w:p>
                       <w:pPr>
@@ -1071,7 +922,7 @@
                       </w:r>
                       <w:r>
                         <w:rPr/>
-                        <w:t>2</w:t>
+                        <w:t>3</w:t>
                       </w:r>
                       <w:r>
                         <w:rPr/>
@@ -1091,20 +942,108 @@
           </mc:Fallback>
         </mc:AlternateContent>
       </w:r>
+      <w:r>
+        <w:rPr>
+          <w:color w:val="000000"/>
+          <w:lang w:val="de-DE"/>
+        </w:rPr>
+        <w:t>Als zwei 2-Sterne Aufgaben wurde die Ermittlung des Admin Passwort- und Benutzername ausgesucht. Für das Ausfindig machen des Benutzernamens wurden die Reviews der einzelnen Produkte untersucht. Schon bereits beim ersten Produkt gab es ein  Kommentar des Admins, welchen man anhand der Emailadresse „</w:t>
+      </w:r>
+      <w:hyperlink r:id="rId5">
+        <w:r>
+          <w:rPr>
+            <w:rStyle w:val="Internetverknpfung"/>
+            <w:color w:val="000000"/>
+            <w:lang w:val="de-DE"/>
+          </w:rPr>
+          <w:t>admin@juice-sh.op</w:t>
+        </w:r>
+      </w:hyperlink>
+      <w:r>
+        <w:rPr>
+          <w:color w:val="000000"/>
+          <w:lang w:val="de-DE"/>
+        </w:rPr>
+        <w:t>“ erahnen konnte. Beim Versuch sich mit dieser Emailadresse anzumelden fehlte jetzt nur noch das Passwort. Bei der Passworteingabe erschien ein Hinweis, dass ein sehr einfaches Passwort gewählt wurde. Also versuchten wir zunächst Zahlenfolgen wie 12345 oder 00000. Nachdem es mit der Zahlenfolge nicht funktioniert hat, versuchten wir es weiter mit Text und Zahlen. Schließlich gelang es uns mit dem Passwort „admin123“ uns in das Profil einzuloggen.</w:t>
+      </w:r>
+    </w:p>
+    <w:p>
+      <w:pPr>
+        <w:pStyle w:val="Normal"/>
+        <w:rPr>
+          <w:lang w:val="en-US"/>
+        </w:rPr>
+      </w:pPr>
+      <w:r>
+        <w:rPr/>
+      </w:r>
     </w:p>
     <w:p>
       <w:pPr>
         <w:pStyle w:val="Berschrift2"/>
         <w:rPr>
+          <w:color w:val="000000"/>
           <w:lang w:val="en-US"/>
         </w:rPr>
       </w:pPr>
       <w:r>
         <w:rPr>
           <w:color w:val="000000"/>
-          <w:lang w:val="en-US"/>
-        </w:rPr>
-        <w:t>Some notes on style.</w:t>
+          <w:lang w:val="de-DE" w:eastAsia="de-DE" w:bidi="ar-SA"/>
+        </w:rPr>
+        <w:t xml:space="preserve">Part </w:t>
+      </w:r>
+      <w:r>
+        <w:rPr>
+          <w:color w:val="000000"/>
+          <w:lang w:val="de-DE" w:eastAsia="de-DE" w:bidi="ar-SA"/>
+        </w:rPr>
+        <w:t>2:</w:t>
+      </w:r>
+      <w:r>
+        <w:rPr>
+          <w:color w:val="000000"/>
+          <w:lang w:val="de-DE" w:eastAsia="de-DE" w:bidi="ar-SA"/>
+        </w:rPr>
+        <w:t xml:space="preserve"> </w:t>
+      </w:r>
+      <w:r>
+        <w:rPr>
+          <w:rFonts w:eastAsia="Arial" w:cs="Arial"/>
+          <w:color w:val="000000"/>
+          <w:kern w:val="0"/>
+          <w:sz w:val="32"/>
+          <w:szCs w:val="32"/>
+          <w:lang w:val="de-DE" w:eastAsia="de-DE" w:bidi="ar-SA"/>
+        </w:rPr>
+        <w:t xml:space="preserve">Webanwendung entwickeln und </w:t>
+      </w:r>
+      <w:r>
+        <w:rPr>
+          <w:color w:val="000000"/>
+          <w:sz w:val="32"/>
+          <w:szCs w:val="32"/>
+          <w:lang w:val="de-DE" w:eastAsia="de-DE" w:bidi="ar-SA"/>
+        </w:rPr>
+        <w:t xml:space="preserve">Schwachstellen </w:t>
+      </w:r>
+      <w:r>
+        <w:rPr>
+          <w:rFonts w:eastAsia="Arial" w:cs="Arial"/>
+          <w:color w:val="000000"/>
+          <w:kern w:val="0"/>
+          <w:sz w:val="32"/>
+          <w:szCs w:val="32"/>
+          <w:lang w:val="de-DE" w:eastAsia="de-DE" w:bidi="ar-SA"/>
+        </w:rPr>
+        <w:t>integrieren</w:t>
+      </w:r>
+      <w:r>
+        <w:rPr>
+          <w:color w:val="000000"/>
+          <w:lang w:val="de-DE" w:eastAsia="de-DE" w:bidi="ar-SA"/>
+        </w:rPr>
+        <w:t xml:space="preserve"> </w:t>
       </w:r>
     </w:p>
     <w:p>
@@ -1116,10 +1055,57 @@
       </w:pPr>
       <w:r>
         <w:rPr>
-          <w:color w:val="000000"/>
-          <w:lang w:val="en-US"/>
-        </w:rPr>
-        <w:t xml:space="preserve">Write in a short, clear and technical style. Use abbreviations carefully. You write text not to be written but to be read. Write for the reader. Use paragraphs and sections to structure your text. Use the correct font styles (just like in this template). </w:t>
+          <w:rFonts w:eastAsia="Arial" w:cs="Arial"/>
+          <w:color w:val="000000"/>
+          <w:kern w:val="0"/>
+          <w:sz w:val="22"/>
+          <w:szCs w:val="22"/>
+          <w:lang w:val="de-DE" w:eastAsia="de-DE" w:bidi="ar-SA"/>
+        </w:rPr>
+        <w:t>Wir haben uns dazu entschieden eine Webanwendung für Notizen zu erstellen.</w:t>
+      </w:r>
+      <w:r>
+        <w:rPr>
+          <w:color w:val="000000"/>
+          <w:lang w:val="de-DE"/>
+        </w:rPr>
+        <w:t xml:space="preserve"> </w:t>
+      </w:r>
+      <w:r>
+        <w:rPr>
+          <w:color w:val="000000"/>
+          <w:lang w:val="de-DE"/>
+        </w:rPr>
+        <w:t>Für die Anwendung soll es ein Login geben womit sich der Benutzer einloggen kann. Nachdem er sich eingeloggt hat werden ihm auch schon die ganzen von sich erstellten Notizen angezeigt. Von hier aus hat er auch die Möglichkeit direkt eine neue Notiz zu erstellen.</w:t>
+      </w:r>
+    </w:p>
+    <w:p>
+      <w:pPr>
+        <w:pStyle w:val="Normal"/>
+        <w:rPr>
+          <w:lang w:val="en-US"/>
+        </w:rPr>
+      </w:pPr>
+      <w:r>
+        <w:rPr>
+          <w:color w:val="000000"/>
+          <w:lang w:val="de-DE"/>
+        </w:rPr>
+        <w:t>Die Benutzerdaten und Notizen wurden in einer MYSQL Datenbank gespeichert. Damit die Anwendung auch im Browser angezeigt wird, wurde in Javascript ein Node.js Server erstellt der mithilfe des Frameworks express.js</w:t>
+      </w:r>
+      <w:r>
+        <w:rPr>
+          <w:color w:val="000000"/>
+          <w:lang w:val="de-DE"/>
+        </w:rPr>
+        <w:t xml:space="preserve"> </w:t>
+      </w:r>
+      <w:r>
+        <w:rPr>
+          <w:color w:val="000000"/>
+          <w:lang w:val="de-DE"/>
+        </w:rPr>
+        <w:t>den Austausch ermöglicht.</w:t>
       </w:r>
     </w:p>
     <w:p>
@@ -1131,13 +1117,22 @@
       </w:pPr>
       <w:r>
         <w:rPr>
-          <w:color w:val="000000"/>
-          <w:lang w:val="en-US"/>
-        </w:rPr>
-        <w:t>Submitting your report</w:t>
-      </w:r>
-      <w:bookmarkStart w:id="1" w:name="_4gwq7vobj8mq"/>
-      <w:bookmarkEnd w:id="1"/>
+          <w:rFonts w:eastAsia="Arial" w:cs="Arial"/>
+          <w:color w:val="000000"/>
+          <w:kern w:val="0"/>
+          <w:sz w:val="32"/>
+          <w:szCs w:val="32"/>
+          <w:lang w:val="de-DE" w:eastAsia="de-DE" w:bidi="ar-SA"/>
+        </w:rPr>
+        <w:t>SQL Injection als erste Schwachstelle</w:t>
+      </w:r>
+      <w:r>
+        <w:rPr>
+          <w:color w:val="000000"/>
+          <w:lang w:val="de-DE" w:eastAsia="de-DE" w:bidi="ar-SA"/>
+        </w:rPr>
+        <w:t>.</w:t>
+      </w:r>
     </w:p>
     <w:p>
       <w:pPr>
@@ -1151,39 +1146,28 @@
           <w:color w:val="000000"/>
           <w:lang w:val="en-US"/>
         </w:rPr>
-        <w:t xml:space="preserve">Hand in: a) </w:t>
-      </w:r>
-      <w:r>
-        <w:rPr>
-          <w:b/>
-          <w:bCs/>
-          <w:color w:val="000000"/>
-          <w:lang w:val="en-US"/>
-        </w:rPr>
-        <w:t xml:space="preserve">a PDF file with your lab report </w:t>
-      </w:r>
-      <w:r>
-        <w:rPr>
-          <w:color w:val="000000"/>
-          <w:lang w:val="en-US"/>
-        </w:rPr>
-        <w:t>(a single document even for labs with multiple parts) and b</w:t>
-      </w:r>
-      <w:r>
-        <w:rPr>
-          <w:b/>
-          <w:bCs/>
-          <w:color w:val="000000"/>
-          <w:lang w:val="en-US"/>
-        </w:rPr>
-        <w:t>) a ZIP file</w:t>
-      </w:r>
-      <w:r>
-        <w:rPr>
-          <w:color w:val="000000"/>
-          <w:lang w:val="en-US"/>
-        </w:rPr>
-        <w:t xml:space="preserve"> (no RAR, no tar.gz, no 7z, … only zip) including all source code.</w:t>
+        <w:t>...</w:t>
+      </w:r>
+    </w:p>
+    <w:p>
+      <w:pPr>
+        <w:pStyle w:val="Berschrift2"/>
+        <w:rPr>
+          <w:lang w:val="en-US"/>
+        </w:rPr>
+      </w:pPr>
+      <w:bookmarkStart w:id="1" w:name="_4gwq7vobj8mq"/>
+      <w:bookmarkEnd w:id="1"/>
+      <w:r>
+        <w:rPr>
+          <w:rFonts w:eastAsia="Arial" w:cs="Arial"/>
+          <w:color w:val="000000"/>
+          <w:kern w:val="0"/>
+          <w:sz w:val="32"/>
+          <w:szCs w:val="32"/>
+          <w:lang w:val="en-US" w:eastAsia="de-DE" w:bidi="ar-SA"/>
+        </w:rPr>
+        <w:t>XSS Attacke</w:t>
       </w:r>
     </w:p>
     <w:p>
@@ -1195,9 +1179,14 @@
       </w:pPr>
       <w:r>
         <w:rPr>
-          <w:color w:val="000000"/>
-          <w:lang w:val="en-US"/>
-        </w:rPr>
+          <w:rFonts w:eastAsia="Arial" w:cs="Arial"/>
+          <w:color w:val="000000"/>
+          <w:kern w:val="0"/>
+          <w:sz w:val="22"/>
+          <w:szCs w:val="22"/>
+          <w:lang w:val="de-DE" w:eastAsia="de-DE" w:bidi="ar-SA"/>
+        </w:rPr>
+        <w:t>Für die Übermittlung von Backend Variablen an das Frontend haben wir in express die response.render() Funktion verwendet. Diese Funktion wird oft in Kombination mit dem Dateiformat .ejs verwendet, welches eine einfach Übermittlung von Daten auf verschiedene Seiten ermöglicht. Der Aufbau von einer .ejs-Datei ist im Prinzip gleich wie eine normale HTML-Seite. Über den Syntax &lt;%  %&gt; lassen sich die Backend Variablen im Frontend anzeigen.</w:t>
       </w:r>
     </w:p>
     <w:p>
@@ -1209,10 +1198,211 @@
       </w:pPr>
       <w:r>
         <w:rPr>
-          <w:color w:val="000000"/>
-          <w:lang w:val="en-US"/>
-        </w:rPr>
-        <w:t>Not adhering to these rules results in a failure for the non-conforming report.</w:t>
+          <w:rFonts w:eastAsia="Arial" w:cs="Arial"/>
+          <w:color w:val="000000"/>
+          <w:kern w:val="0"/>
+          <w:sz w:val="22"/>
+          <w:szCs w:val="22"/>
+          <w:lang w:val="de-DE" w:eastAsia="de-DE" w:bidi="ar-SA"/>
+        </w:rPr>
+        <w:t xml:space="preserve">Die render() Funktion sowie das .ejs Dateiformat beinhalten bereits einige Sicherheitsaspekte gegen XSS Attacken. Sie sorgen z.B dafür das Client Sonderzeichen wie z.B „&lt;/&gt;“ als Strings ausgegeben werden und somit nicht vom Browser als Javascript Befehl erkannt werden. </w:t>
+      </w:r>
+      <w:r>
+        <w:rPr>
+          <w:rFonts w:eastAsia="Arial" w:cs="Arial"/>
+          <w:color w:val="000000"/>
+          <w:kern w:val="0"/>
+          <w:sz w:val="22"/>
+          <w:szCs w:val="22"/>
+          <w:lang w:val="de-DE" w:eastAsia="de-DE" w:bidi="ar-SA"/>
+        </w:rPr>
+        <w:t>Für das erstellen von Notizen haben wir die render() Funktion verwendet, sodass ein Angriff hier schwierig wird.</w:t>
+      </w:r>
+    </w:p>
+    <w:p>
+      <w:pPr>
+        <w:pStyle w:val="Normal"/>
+        <w:rPr>
+          <w:lang w:val="en-US"/>
+        </w:rPr>
+      </w:pPr>
+      <w:r>
+        <w:rPr>
+          <w:rFonts w:eastAsia="Arial" w:cs="Arial"/>
+          <w:color w:val="000000"/>
+          <w:kern w:val="0"/>
+          <w:sz w:val="22"/>
+          <w:szCs w:val="22"/>
+          <w:lang w:val="de-DE" w:eastAsia="de-DE" w:bidi="ar-SA"/>
+        </w:rPr>
+        <w:t>F</w:t>
+      </w:r>
+      <w:r>
+        <w:rPr>
+          <w:rFonts w:eastAsia="Arial" w:cs="Arial"/>
+          <w:color w:val="000000"/>
+          <w:kern w:val="0"/>
+          <w:sz w:val="22"/>
+          <w:szCs w:val="22"/>
+          <w:lang w:val="de-DE" w:eastAsia="de-DE" w:bidi="ar-SA"/>
+        </w:rPr>
+        <w:t xml:space="preserve">ür die XSS-Attacke haben wir testweise die send() Funktion von express verwendet. Diese Funktion enthält keine Sicherheitsfaktoren gegen solche Attacken. Mit ihr gestaltet sich aber auch die Übertragung von Variablen schwieriger. Es wurde auch ein Session ID Cookie verwendet. Um an den Cookie im Browser auslesen zu können haben wir der send() Funktion die Parameter „&lt;script&gt;alert(document.cookie)&lt;/script&gt;“ mitgegeben, </w:t>
+      </w:r>
+      <w:r>
+        <w:rPr>
+          <w:rFonts w:eastAsia="Arial" w:cs="Arial"/>
+          <w:color w:val="000000"/>
+          <w:kern w:val="0"/>
+          <w:sz w:val="22"/>
+          <w:szCs w:val="22"/>
+          <w:lang w:val="de-DE" w:eastAsia="de-DE" w:bidi="ar-SA"/>
+        </w:rPr>
+        <w:t>sodass uns das Session Cookie auf einer neuen Seite als alert ausgegeben wird.</w:t>
+      </w:r>
+    </w:p>
+    <w:p>
+      <w:pPr>
+        <w:pStyle w:val="Normal"/>
+        <w:rPr>
+          <w:lang w:val="en-US"/>
+        </w:rPr>
+      </w:pPr>
+      <w:r>
+        <w:rPr/>
+      </w:r>
+    </w:p>
+    <w:p>
+      <w:pPr>
+        <w:pStyle w:val="Normal"/>
+        <w:rPr>
+          <w:lang w:val="en-US"/>
+        </w:rPr>
+      </w:pPr>
+      <w:r>
+        <w:rPr/>
+        <w:drawing>
+          <wp:anchor behindDoc="0" distT="0" distB="0" distL="0" distR="0" simplePos="0" locked="0" layoutInCell="1" allowOverlap="1" relativeHeight="24">
+            <wp:simplePos x="0" y="0"/>
+            <wp:positionH relativeFrom="column">
+              <wp:posOffset>39370</wp:posOffset>
+            </wp:positionH>
+            <wp:positionV relativeFrom="paragraph">
+              <wp:posOffset>38735</wp:posOffset>
+            </wp:positionV>
+            <wp:extent cx="2270125" cy="986155"/>
+            <wp:effectExtent l="0" t="0" r="0" b="0"/>
+            <wp:wrapSquare wrapText="largest"/>
+            <wp:docPr id="11" name="Bild3" descr=""/>
+            <wp:cNvGraphicFramePr>
+              <a:graphicFrameLocks xmlns:a="http://schemas.openxmlformats.org/drawingml/2006/main" noChangeAspect="1"/>
+            </wp:cNvGraphicFramePr>
+            <a:graphic xmlns:a="http://schemas.openxmlformats.org/drawingml/2006/main">
+              <a:graphicData uri="http://schemas.openxmlformats.org/drawingml/2006/picture">
+                <pic:pic xmlns:pic="http://schemas.openxmlformats.org/drawingml/2006/picture">
+                  <pic:nvPicPr>
+                    <pic:cNvPr id="11" name="Bild3" descr=""/>
+                    <pic:cNvPicPr>
+                      <a:picLocks noChangeAspect="1" noChangeArrowheads="1"/>
+                    </pic:cNvPicPr>
+                  </pic:nvPicPr>
+                  <pic:blipFill>
+                    <a:blip r:embed="rId6"/>
+                    <a:stretch>
+                      <a:fillRect/>
+                    </a:stretch>
+                  </pic:blipFill>
+                  <pic:spPr bwMode="auto">
+                    <a:xfrm>
+                      <a:off x="0" y="0"/>
+                      <a:ext cx="2270125" cy="986155"/>
+                    </a:xfrm>
+                    <a:prstGeom prst="rect">
+                      <a:avLst/>
+                    </a:prstGeom>
+                  </pic:spPr>
+                </pic:pic>
+              </a:graphicData>
+            </a:graphic>
+          </wp:anchor>
+        </w:drawing>
+        <w:drawing>
+          <wp:anchor behindDoc="0" distT="0" distB="0" distL="0" distR="0" simplePos="0" locked="0" layoutInCell="1" allowOverlap="1" relativeHeight="25">
+            <wp:simplePos x="0" y="0"/>
+            <wp:positionH relativeFrom="column">
+              <wp:posOffset>2455545</wp:posOffset>
+            </wp:positionH>
+            <wp:positionV relativeFrom="paragraph">
+              <wp:posOffset>33655</wp:posOffset>
+            </wp:positionV>
+            <wp:extent cx="3583305" cy="863600"/>
+            <wp:effectExtent l="0" t="0" r="0" b="0"/>
+            <wp:wrapSquare wrapText="largest"/>
+            <wp:docPr id="12" name="Bild4" descr=""/>
+            <wp:cNvGraphicFramePr>
+              <a:graphicFrameLocks xmlns:a="http://schemas.openxmlformats.org/drawingml/2006/main" noChangeAspect="1"/>
+            </wp:cNvGraphicFramePr>
+            <a:graphic xmlns:a="http://schemas.openxmlformats.org/drawingml/2006/main">
+              <a:graphicData uri="http://schemas.openxmlformats.org/drawingml/2006/picture">
+                <pic:pic xmlns:pic="http://schemas.openxmlformats.org/drawingml/2006/picture">
+                  <pic:nvPicPr>
+                    <pic:cNvPr id="12" name="Bild4" descr=""/>
+                    <pic:cNvPicPr>
+                      <a:picLocks noChangeAspect="1" noChangeArrowheads="1"/>
+                    </pic:cNvPicPr>
+                  </pic:nvPicPr>
+                  <pic:blipFill>
+                    <a:blip r:embed="rId7"/>
+                    <a:stretch>
+                      <a:fillRect/>
+                    </a:stretch>
+                  </pic:blipFill>
+                  <pic:spPr bwMode="auto">
+                    <a:xfrm>
+                      <a:off x="0" y="0"/>
+                      <a:ext cx="3583305" cy="863600"/>
+                    </a:xfrm>
+                    <a:prstGeom prst="rect">
+                      <a:avLst/>
+                    </a:prstGeom>
+                  </pic:spPr>
+                </pic:pic>
+              </a:graphicData>
+            </a:graphic>
+          </wp:anchor>
+        </w:drawing>
+      </w:r>
+    </w:p>
+    <w:p>
+      <w:pPr>
+        <w:pStyle w:val="Normal"/>
+        <w:rPr>
+          <w:lang w:val="en-US"/>
+        </w:rPr>
+      </w:pPr>
+      <w:r>
+        <w:rPr/>
+      </w:r>
+    </w:p>
+    <w:p>
+      <w:pPr>
+        <w:pStyle w:val="Normal"/>
+        <w:rPr>
+          <w:lang w:val="en-US"/>
+        </w:rPr>
+      </w:pPr>
+      <w:r>
+        <w:rPr/>
+      </w:r>
+    </w:p>
+    <w:p>
+      <w:pPr>
+        <w:pStyle w:val="Normal"/>
+        <w:rPr>
+          <w:lang w:val="en-US"/>
+        </w:rPr>
+      </w:pPr>
+      <w:r>
+        <w:rPr/>
       </w:r>
     </w:p>
     <w:sdt>
@@ -1221,9 +1411,20 @@
           <w:docPartGallery w:val="Bibliographies"/>
           <w:docPartUnique w:val="true"/>
         </w:docPartObj>
-        <w:id w:val="1847373632"/>
+        <w:id w:val="787880391"/>
       </w:sdtPr>
       <w:sdtContent>
+        <w:p>
+          <w:pPr>
+            <w:pStyle w:val="Berschrift1"/>
+            <w:rPr>
+              <w:color w:val="000000"/>
+            </w:rPr>
+          </w:pPr>
+          <w:r>
+            <w:rPr/>
+          </w:r>
+        </w:p>
         <w:p>
           <w:pPr>
             <w:pStyle w:val="Berschrift1"/>
@@ -1255,14 +1456,14 @@
         <w:tblLook w:firstRow="1" w:noVBand="1" w:lastRow="0" w:firstColumn="1" w:lastColumn="0" w:noHBand="0" w:val="04a0"/>
       </w:tblPr>
       <w:tblGrid>
-        <w:gridCol w:w="317"/>
-        <w:gridCol w:w="8708"/>
+        <w:gridCol w:w="338"/>
+        <w:gridCol w:w="9299"/>
       </w:tblGrid>
       <w:tr>
         <w:trPr/>
         <w:tc>
           <w:tcPr>
-            <w:tcW w:w="317" w:type="dxa"/>
+            <w:tcW w:w="338" w:type="dxa"/>
             <w:tcBorders/>
           </w:tcPr>
           <w:p>
@@ -1294,7 +1495,7 @@
         </w:tc>
         <w:tc>
           <w:tcPr>
-            <w:tcW w:w="8708" w:type="dxa"/>
+            <w:tcW w:w="9299" w:type="dxa"/>
             <w:tcBorders/>
           </w:tcPr>
           <w:p>
@@ -1326,7 +1527,6 @@
       <w:r>
         <w:rPr>
           <w:rFonts w:eastAsia="Times New Roman"/>
-          <w:color w:val="000000"/>
           <w:lang w:val="en-US"/>
         </w:rPr>
       </w:r>
@@ -1343,10 +1543,6 @@
           <w:color w:val="000000"/>
         </w:rPr>
       </w:r>
-      <w:r>
-        <w:rPr/>
-        <w:fldChar w:fldCharType="end"/>
-      </w:r>
     </w:p>
     <w:p>
       <w:pPr>
@@ -1369,24 +1565,22 @@
         </w:rPr>
       </w:pPr>
       <w:r>
-        <w:rPr>
-          <w:color w:val="000000"/>
-        </w:rPr>
+        <w:rPr/>
+      </w:r>
+      <w:r>
+        <w:rPr/>
+        <w:fldChar w:fldCharType="end"/>
       </w:r>
     </w:p>
     <w:sectPr>
-      <w:headerReference w:type="default" r:id="rId6"/>
-      <w:headerReference w:type="first" r:id="rId7"/>
-      <w:footerReference w:type="default" r:id="rId8"/>
-      <w:footerReference w:type="first" r:id="rId9"/>
+      <w:headerReference w:type="default" r:id="rId8"/>
+      <w:footerReference w:type="default" r:id="rId9"/>
       <w:type w:val="nextPage"/>
       <w:pgSz w:w="11906" w:h="16838"/>
-      <w:pgMar w:left="1440" w:right="1440" w:header="397" w:top="1440" w:footer="397" w:bottom="1440" w:gutter="0"/>
-      <w:pgNumType w:start="1" w:fmt="decimal"/>
+      <w:pgMar w:left="1134" w:right="1134" w:header="1134" w:top="1574" w:footer="1134" w:bottom="1672" w:gutter="0"/>
+      <w:pgNumType w:fmt="decimal"/>
       <w:formProt w:val="false"/>
-      <w:titlePg/>
       <w:textDirection w:val="lrTb"/>
-      <w:docGrid w:type="default" w:linePitch="299" w:charSpace="4096"/>
     </w:sectPr>
   </w:body>
 </w:document>
@@ -1400,7 +1594,7 @@
         <w:docPartGallery w:val="Page Numbers (Bottom of Page)"/>
         <w:docPartUnique w:val="true"/>
       </w:docPartObj>
-      <w:id w:val="357246666"/>
+      <w:id w:val="115602420"/>
     </w:sdtPr>
     <w:sdtContent>
       <w:p>
@@ -1409,34 +1603,7 @@
           <w:rPr/>
         </w:pPr>
         <w:r>
-          <w:rPr>
-            <w:rStyle w:val="Pagenumber"/>
-          </w:rPr>
-          <w:fldChar w:fldCharType="begin"/>
-        </w:r>
-        <w:r>
-          <w:rPr>
-            <w:rStyle w:val="Pagenumber"/>
-          </w:rPr>
-          <w:instrText> PAGE </w:instrText>
-        </w:r>
-        <w:r>
-          <w:rPr>
-            <w:rStyle w:val="Pagenumber"/>
-          </w:rPr>
-          <w:fldChar w:fldCharType="separate"/>
-        </w:r>
-        <w:r>
-          <w:rPr>
-            <w:rStyle w:val="Pagenumber"/>
-          </w:rPr>
-          <w:t>2</w:t>
-        </w:r>
-        <w:r>
-          <w:rPr>
-            <w:rStyle w:val="Pagenumber"/>
-          </w:rPr>
-          <w:fldChar w:fldCharType="end"/>
+          <w:rPr/>
         </w:r>
       </w:p>
     </w:sdtContent>
@@ -1460,68 +1627,6 @@
 </w:ftr>
 </file>
 
-<file path=word/footer2.xml><?xml version="1.0" encoding="utf-8"?>
-<w:ftr xmlns:o="urn:schemas-microsoft-com:office:office" xmlns:r="http://schemas.openxmlformats.org/officeDocument/2006/relationships" xmlns:v="urn:schemas-microsoft-com:vml" xmlns:w="http://schemas.openxmlformats.org/wordprocessingml/2006/main" xmlns:w10="urn:schemas-microsoft-com:office:word" xmlns:wp="http://schemas.openxmlformats.org/drawingml/2006/wordprocessingDrawing" xmlns:wps="http://schemas.microsoft.com/office/word/2010/wordprocessingShape" xmlns:wpg="http://schemas.microsoft.com/office/word/2010/wordprocessingGroup" xmlns:mc="http://schemas.openxmlformats.org/markup-compatibility/2006" xmlns:wp14="http://schemas.microsoft.com/office/word/2010/wordprocessingDrawing" xmlns:w14="http://schemas.microsoft.com/office/word/2010/wordml" mc:Ignorable="w14 wp14">
-  <w:sdt>
-    <w:sdtPr>
-      <w:docPartObj>
-        <w:docPartGallery w:val="Page Numbers (Bottom of Page)"/>
-        <w:docPartUnique w:val="true"/>
-      </w:docPartObj>
-      <w:id w:val="1359880958"/>
-    </w:sdtPr>
-    <w:sdtContent>
-      <w:p>
-        <w:pPr>
-          <w:pStyle w:val="Fuzeile"/>
-          <w:rPr/>
-        </w:pPr>
-        <w:r>
-          <w:rPr>
-            <w:rStyle w:val="Pagenumber"/>
-          </w:rPr>
-          <w:fldChar w:fldCharType="begin"/>
-        </w:r>
-        <w:r>
-          <w:rPr>
-            <w:rStyle w:val="Pagenumber"/>
-          </w:rPr>
-          <w:instrText> PAGE </w:instrText>
-        </w:r>
-        <w:r>
-          <w:rPr>
-            <w:rStyle w:val="Pagenumber"/>
-          </w:rPr>
-          <w:fldChar w:fldCharType="separate"/>
-        </w:r>
-        <w:r>
-          <w:rPr>
-            <w:rStyle w:val="Pagenumber"/>
-          </w:rPr>
-          <w:t>1</w:t>
-        </w:r>
-        <w:r>
-          <w:rPr>
-            <w:rStyle w:val="Pagenumber"/>
-          </w:rPr>
-          <w:fldChar w:fldCharType="end"/>
-        </w:r>
-      </w:p>
-    </w:sdtContent>
-  </w:sdt>
-  <w:p>
-    <w:pPr>
-      <w:pStyle w:val="Fuzeile"/>
-      <w:ind w:right="360" w:hanging="0"/>
-      <w:rPr/>
-    </w:pPr>
-    <w:r>
-      <w:rPr/>
-    </w:r>
-  </w:p>
-</w:ftr>
-</file>
-
 <file path=word/header1.xml><?xml version="1.0" encoding="utf-8"?>
 <w:hdr xmlns:o="urn:schemas-microsoft-com:office:office" xmlns:r="http://schemas.openxmlformats.org/officeDocument/2006/relationships" xmlns:v="urn:schemas-microsoft-com:vml" xmlns:w="http://schemas.openxmlformats.org/wordprocessingml/2006/main" xmlns:w10="urn:schemas-microsoft-com:office:word" xmlns:wp="http://schemas.openxmlformats.org/drawingml/2006/wordprocessingDrawing" xmlns:wps="http://schemas.microsoft.com/office/word/2010/wordprocessingShape" xmlns:wpg="http://schemas.microsoft.com/office/word/2010/wordprocessingGroup" xmlns:mc="http://schemas.openxmlformats.org/markup-compatibility/2006" xmlns:wp14="http://schemas.microsoft.com/office/word/2010/wordprocessingDrawing" xmlns:w14="http://schemas.microsoft.com/office/word/2010/wordml" mc:Ignorable="w14 wp14">
   <w:p>
@@ -1538,18 +1643,18 @@
       <mc:AlternateContent>
         <mc:Choice Requires="wps">
           <w:drawing>
-            <wp:anchor behindDoc="1" distT="0" distB="0" distL="0" distR="0" simplePos="0" locked="0" layoutInCell="1" allowOverlap="1" relativeHeight="3" wp14:anchorId="280D9245">
+            <wp:anchor behindDoc="1" distT="0" distB="0" distL="0" distR="0" simplePos="0" locked="0" layoutInCell="1" allowOverlap="1" relativeHeight="7" wp14:anchorId="280D9245">
               <wp:simplePos x="0" y="0"/>
               <wp:positionH relativeFrom="column">
-                <wp:posOffset>-907415</wp:posOffset>
+                <wp:posOffset>-908050</wp:posOffset>
               </wp:positionH>
               <wp:positionV relativeFrom="paragraph">
-                <wp:posOffset>-288290</wp:posOffset>
+                <wp:posOffset>-288925</wp:posOffset>
               </wp:positionV>
-              <wp:extent cx="864870" cy="619125"/>
+              <wp:extent cx="865505" cy="619760"/>
               <wp:effectExtent l="0" t="0" r="0" b="3810"/>
               <wp:wrapNone/>
-              <wp:docPr id="10" name="Rechtwinkliges Dreieck 20"/>
+              <wp:docPr id="13" name="Rechtwinkliges Dreieck 20"/>
               <a:graphic xmlns:a="http://schemas.openxmlformats.org/drawingml/2006/main">
                 <a:graphicData uri="http://schemas.microsoft.com/office/word/2010/wordprocessingShape">
                   <wps:wsp>
@@ -1557,7 +1662,7 @@
                     <wps:spPr>
                       <a:xfrm flipH="1" rot="10800000">
                         <a:off x="0" y="0"/>
-                        <a:ext cx="864360" cy="618480"/>
+                        <a:ext cx="864720" cy="619200"/>
                       </a:xfrm>
                       <a:prstGeom prst="rtTriangle">
                         <a:avLst/>
@@ -1606,7 +1711,7 @@
               </v:formulas>
               <v:path gradientshapeok="t" o:connecttype="rect" textboxrect="1800,@0,@1,@2"/>
             </v:shapetype>
-            <v:shape id="shape_0" ID="Rechtwinkliges Dreieck 20" stroked="f" style="position:absolute;margin-left:-71.45pt;margin-top:-22.7pt;width:68pt;height:48.65pt;flip:x;rotation:180" wp14:anchorId="280D9245" type="shapetype_6">
+            <v:shape id="shape_0" ID="Rechtwinkliges Dreieck 20" stroked="f" style="position:absolute;margin-left:-71.5pt;margin-top:-22.75pt;width:68.05pt;height:48.7pt;flip:x;rotation:180" wp14:anchorId="280D9245" type="shapetype_6">
               <w10:wrap type="none"/>
               <v:imagedata r:id=""/>
               <v:stroke color="#3465a4" weight="25560" joinstyle="round" endcap="flat"/>
@@ -1617,18 +1722,18 @@
       <mc:AlternateContent>
         <mc:Choice Requires="wps">
           <w:drawing>
-            <wp:anchor behindDoc="1" distT="0" distB="0" distL="0" distR="0" simplePos="0" locked="0" layoutInCell="1" allowOverlap="1" relativeHeight="5" wp14:anchorId="454B14B3">
+            <wp:anchor behindDoc="1" distT="0" distB="0" distL="0" distR="0" simplePos="0" locked="0" layoutInCell="1" allowOverlap="1" relativeHeight="11" wp14:anchorId="454B14B3">
               <wp:simplePos x="0" y="0"/>
               <wp:positionH relativeFrom="column">
-                <wp:posOffset>-914400</wp:posOffset>
+                <wp:posOffset>-915035</wp:posOffset>
               </wp:positionH>
               <wp:positionV relativeFrom="paragraph">
-                <wp:posOffset>-288290</wp:posOffset>
+                <wp:posOffset>-288925</wp:posOffset>
               </wp:positionV>
-              <wp:extent cx="538480" cy="548640"/>
+              <wp:extent cx="539115" cy="549275"/>
               <wp:effectExtent l="0" t="0" r="0" b="0"/>
               <wp:wrapNone/>
-              <wp:docPr id="11" name="Rechtwinkliges Dreieck 21"/>
+              <wp:docPr id="14" name="Rechtwinkliges Dreieck 21"/>
               <a:graphic xmlns:a="http://schemas.openxmlformats.org/drawingml/2006/main">
                 <a:graphicData uri="http://schemas.microsoft.com/office/word/2010/wordprocessingShape">
                   <wps:wsp>
@@ -1636,7 +1741,7 @@
                     <wps:spPr>
                       <a:xfrm flipH="1" rot="10800000">
                         <a:off x="0" y="0"/>
-                        <a:ext cx="537840" cy="547920"/>
+                        <a:ext cx="538560" cy="548640"/>
                       </a:xfrm>
                       <a:prstGeom prst="rtTriangle">
                         <a:avLst/>
@@ -1676,7 +1781,7 @@
         </mc:Choice>
         <mc:Fallback>
           <w:pict>
-            <v:shape id="shape_0" ID="Rechtwinkliges Dreieck 21" stroked="f" style="position:absolute;margin-left:-72pt;margin-top:-22.7pt;width:42.3pt;height:43.1pt;flip:x;rotation:180" wp14:anchorId="454B14B3" type="shapetype_6">
+            <v:shape id="shape_0" ID="Rechtwinkliges Dreieck 21" stroked="f" style="position:absolute;margin-left:-72.05pt;margin-top:-22.75pt;width:42.35pt;height:43.15pt;flip:x;rotation:180" wp14:anchorId="454B14B3" type="shapetype_6">
               <w10:wrap type="none"/>
               <v:imagedata r:id=""/>
               <v:stroke color="#3465a4" weight="25560" joinstyle="round" endcap="flat"/>
@@ -1685,7 +1790,7 @@
         </mc:Fallback>
       </mc:AlternateContent>
       <w:drawing>
-        <wp:anchor behindDoc="1" distT="0" distB="0" distL="114300" distR="114300" simplePos="0" locked="0" layoutInCell="1" allowOverlap="1" relativeHeight="2">
+        <wp:anchor behindDoc="1" distT="0" distB="0" distL="114300" distR="114300" simplePos="0" locked="0" layoutInCell="1" allowOverlap="1" relativeHeight="4">
           <wp:simplePos x="0" y="0"/>
           <wp:positionH relativeFrom="column">
             <wp:posOffset>4468495</wp:posOffset>
@@ -1696,7 +1801,7 @@
           <wp:extent cx="1275715" cy="331470"/>
           <wp:effectExtent l="0" t="0" r="0" b="0"/>
           <wp:wrapSquare wrapText="bothSides"/>
-          <wp:docPr id="12" name="Picture 2" descr="Bildergebnis für logo hs esslingen&quot;"/>
+          <wp:docPr id="15" name="Picture 2" descr="Bildergebnis für logo hs esslingen&quot;"/>
           <wp:cNvGraphicFramePr>
             <a:graphicFrameLocks xmlns:a="http://schemas.openxmlformats.org/drawingml/2006/main" noChangeAspect="1"/>
           </wp:cNvGraphicFramePr>
@@ -1704,7 +1809,7 @@
             <a:graphicData uri="http://schemas.openxmlformats.org/drawingml/2006/picture">
               <pic:pic xmlns:pic="http://schemas.openxmlformats.org/drawingml/2006/picture">
                 <pic:nvPicPr>
-                  <pic:cNvPr id="12" name="Picture 2" descr="Bildergebnis für logo hs esslingen&quot;"/>
+                  <pic:cNvPr id="15" name="Picture 2" descr="Bildergebnis für logo hs esslingen&quot;"/>
                   <pic:cNvPicPr>
                     <a:picLocks noChangeAspect="1" noChangeArrowheads="1"/>
                   </pic:cNvPicPr>
@@ -1744,358 +1849,12 @@
 </w:hdr>
 </file>
 
-<file path=word/header2.xml><?xml version="1.0" encoding="utf-8"?>
-<w:hdr xmlns:o="urn:schemas-microsoft-com:office:office" xmlns:r="http://schemas.openxmlformats.org/officeDocument/2006/relationships" xmlns:v="urn:schemas-microsoft-com:vml" xmlns:w="http://schemas.openxmlformats.org/wordprocessingml/2006/main" xmlns:w10="urn:schemas-microsoft-com:office:word" xmlns:wp="http://schemas.openxmlformats.org/drawingml/2006/wordprocessingDrawing" xmlns:wps="http://schemas.microsoft.com/office/word/2010/wordprocessingShape" xmlns:wpg="http://schemas.microsoft.com/office/word/2010/wordprocessingGroup" xmlns:mc="http://schemas.openxmlformats.org/markup-compatibility/2006" xmlns:wp14="http://schemas.microsoft.com/office/word/2010/wordprocessingDrawing" xmlns:w14="http://schemas.microsoft.com/office/word/2010/wordml" mc:Ignorable="w14 wp14">
-  <w:p>
-    <w:pPr>
-      <w:pStyle w:val="Normal"/>
-      <w:rPr>
-        <w:rFonts w:cs="Calibri Light"/>
-        <w:sz w:val="36"/>
-        <w:szCs w:val="36"/>
-        <w:lang w:val="en-US"/>
-      </w:rPr>
-    </w:pPr>
-    <w:r>
-      <mc:AlternateContent>
-        <mc:Choice Requires="wps">
-          <w:drawing>
-            <wp:anchor behindDoc="1" distT="0" distB="0" distL="0" distR="0" simplePos="0" locked="0" layoutInCell="1" allowOverlap="1" relativeHeight="9" wp14:anchorId="7C548801">
-              <wp:simplePos x="0" y="0"/>
-              <wp:positionH relativeFrom="column">
-                <wp:posOffset>-907415</wp:posOffset>
-              </wp:positionH>
-              <wp:positionV relativeFrom="paragraph">
-                <wp:posOffset>-313055</wp:posOffset>
-              </wp:positionV>
-              <wp:extent cx="1273810" cy="706755"/>
-              <wp:effectExtent l="0" t="0" r="0" b="5715"/>
-              <wp:wrapNone/>
-              <wp:docPr id="13" name="Rechtwinkliges Dreieck 20"/>
-              <a:graphic xmlns:a="http://schemas.openxmlformats.org/drawingml/2006/main">
-                <a:graphicData uri="http://schemas.microsoft.com/office/word/2010/wordprocessingShape">
-                  <wps:wsp>
-                    <wps:cNvSpPr/>
-                    <wps:spPr>
-                      <a:xfrm flipH="1" rot="10800000">
-                        <a:off x="0" y="0"/>
-                        <a:ext cx="1273320" cy="705960"/>
-                      </a:xfrm>
-                      <a:prstGeom prst="rtTriangle">
-                        <a:avLst/>
-                      </a:prstGeom>
-                      <a:pattFill prst="wdUpDiag">
-                        <a:fgClr>
-                          <a:srgbClr val="808080"/>
-                        </a:fgClr>
-                        <a:bgClr>
-                          <a:srgbClr val="f2f2f2"/>
-                        </a:bgClr>
-                      </a:pattFill>
-                      <a:ln>
-                        <a:noFill/>
-                      </a:ln>
-                    </wps:spPr>
-                    <wps:style>
-                      <a:lnRef idx="2">
-                        <a:schemeClr val="accent1">
-                          <a:shade val="50000"/>
-                        </a:schemeClr>
-                      </a:lnRef>
-                      <a:fillRef idx="1">
-                        <a:schemeClr val="accent1"/>
-                      </a:fillRef>
-                      <a:effectRef idx="0">
-                        <a:schemeClr val="accent1"/>
-                      </a:effectRef>
-                      <a:fontRef idx="minor"/>
-                    </wps:style>
-                    <wps:bodyPr/>
-                  </wps:wsp>
-                </a:graphicData>
-              </a:graphic>
-            </wp:anchor>
-          </w:drawing>
-        </mc:Choice>
-        <mc:Fallback>
-          <w:pict>
-            <v:shape id="shape_0" ID="Rechtwinkliges Dreieck 20" stroked="f" style="position:absolute;margin-left:-71.45pt;margin-top:-24.65pt;width:100.2pt;height:55.55pt;flip:x;rotation:180" wp14:anchorId="7C548801" type="shapetype_6">
-              <w10:wrap type="none"/>
-              <v:imagedata r:id=""/>
-              <v:stroke color="#3465a4" weight="25560" joinstyle="round" endcap="flat"/>
-            </v:shape>
-          </w:pict>
-        </mc:Fallback>
-      </mc:AlternateContent>
-      <mc:AlternateContent>
-        <mc:Choice Requires="wps">
-          <w:drawing>
-            <wp:anchor behindDoc="1" distT="0" distB="0" distL="0" distR="0" simplePos="0" locked="0" layoutInCell="1" allowOverlap="1" relativeHeight="10" wp14:anchorId="02129D07">
-              <wp:simplePos x="0" y="0"/>
-              <wp:positionH relativeFrom="column">
-                <wp:posOffset>-915035</wp:posOffset>
-              </wp:positionH>
-              <wp:positionV relativeFrom="paragraph">
-                <wp:posOffset>-302260</wp:posOffset>
-              </wp:positionV>
-              <wp:extent cx="793115" cy="626110"/>
-              <wp:effectExtent l="0" t="0" r="0" b="0"/>
-              <wp:wrapNone/>
-              <wp:docPr id="14" name="Rechtwinkliges Dreieck 21"/>
-              <a:graphic xmlns:a="http://schemas.openxmlformats.org/drawingml/2006/main">
-                <a:graphicData uri="http://schemas.microsoft.com/office/word/2010/wordprocessingShape">
-                  <wps:wsp>
-                    <wps:cNvSpPr/>
-                    <wps:spPr>
-                      <a:xfrm flipH="1" rot="10800000">
-                        <a:off x="0" y="0"/>
-                        <a:ext cx="792360" cy="625320"/>
-                      </a:xfrm>
-                      <a:prstGeom prst="rtTriangle">
-                        <a:avLst/>
-                      </a:prstGeom>
-                      <a:pattFill prst="wdUpDiag">
-                        <a:fgClr>
-                          <a:srgbClr val="c00000"/>
-                        </a:fgClr>
-                        <a:bgClr>
-                          <a:srgbClr val="f1c7c7"/>
-                        </a:bgClr>
-                      </a:pattFill>
-                      <a:ln>
-                        <a:noFill/>
-                      </a:ln>
-                    </wps:spPr>
-                    <wps:style>
-                      <a:lnRef idx="2">
-                        <a:schemeClr val="accent1">
-                          <a:shade val="50000"/>
-                        </a:schemeClr>
-                      </a:lnRef>
-                      <a:fillRef idx="1">
-                        <a:schemeClr val="accent1"/>
-                      </a:fillRef>
-                      <a:effectRef idx="0">
-                        <a:schemeClr val="accent1"/>
-                      </a:effectRef>
-                      <a:fontRef idx="minor"/>
-                    </wps:style>
-                    <wps:bodyPr/>
-                  </wps:wsp>
-                </a:graphicData>
-              </a:graphic>
-            </wp:anchor>
-          </w:drawing>
-        </mc:Choice>
-        <mc:Fallback>
-          <w:pict>
-            <v:shape id="shape_0" ID="Rechtwinkliges Dreieck 21" stroked="f" style="position:absolute;margin-left:-72.05pt;margin-top:-23.8pt;width:62.35pt;height:49.2pt;flip:x;rotation:180" wp14:anchorId="02129D07" type="shapetype_6">
-              <w10:wrap type="none"/>
-              <v:imagedata r:id=""/>
-              <v:stroke color="#3465a4" weight="25560" joinstyle="round" endcap="flat"/>
-            </v:shape>
-          </w:pict>
-        </mc:Fallback>
-      </mc:AlternateContent>
-      <w:drawing>
-        <wp:anchor behindDoc="1" distT="0" distB="0" distL="114300" distR="114300" simplePos="0" locked="0" layoutInCell="1" allowOverlap="1" relativeHeight="7">
-          <wp:simplePos x="0" y="0"/>
-          <wp:positionH relativeFrom="column">
-            <wp:posOffset>4468495</wp:posOffset>
-          </wp:positionH>
-          <wp:positionV relativeFrom="paragraph">
-            <wp:posOffset>-12065</wp:posOffset>
-          </wp:positionV>
-          <wp:extent cx="1275715" cy="331470"/>
-          <wp:effectExtent l="0" t="0" r="0" b="0"/>
-          <wp:wrapSquare wrapText="bothSides"/>
-          <wp:docPr id="15" name="Bild1" descr="Bildergebnis für logo hs esslingen&quot;"/>
-          <wp:cNvGraphicFramePr>
-            <a:graphicFrameLocks xmlns:a="http://schemas.openxmlformats.org/drawingml/2006/main" noChangeAspect="1"/>
-          </wp:cNvGraphicFramePr>
-          <a:graphic xmlns:a="http://schemas.openxmlformats.org/drawingml/2006/main">
-            <a:graphicData uri="http://schemas.openxmlformats.org/drawingml/2006/picture">
-              <pic:pic xmlns:pic="http://schemas.openxmlformats.org/drawingml/2006/picture">
-                <pic:nvPicPr>
-                  <pic:cNvPr id="15" name="Bild1" descr="Bildergebnis für logo hs esslingen&quot;"/>
-                  <pic:cNvPicPr>
-                    <a:picLocks noChangeAspect="1" noChangeArrowheads="1"/>
-                  </pic:cNvPicPr>
-                </pic:nvPicPr>
-                <pic:blipFill>
-                  <a:blip r:embed="rId1"/>
-                  <a:srcRect l="0" t="42088" r="0" b="31900"/>
-                  <a:stretch>
-                    <a:fillRect/>
-                  </a:stretch>
-                </pic:blipFill>
-                <pic:spPr bwMode="auto">
-                  <a:xfrm>
-                    <a:off x="0" y="0"/>
-                    <a:ext cx="1275715" cy="331470"/>
-                  </a:xfrm>
-                  <a:prstGeom prst="rect">
-                    <a:avLst/>
-                  </a:prstGeom>
-                </pic:spPr>
-              </pic:pic>
-            </a:graphicData>
-          </a:graphic>
-        </wp:anchor>
-      </w:drawing>
-    </w:r>
-    <w:r>
-      <w:rPr>
-        <w:rFonts w:cs="Calibri Light"/>
-        <w:sz w:val="36"/>
-        <w:szCs w:val="36"/>
-        <w:lang w:val="en-US"/>
-      </w:rPr>
-      <w:t>Lab IT Security – Report</w:t>
-    </w:r>
-  </w:p>
-  <w:p>
-    <w:pPr>
-      <w:pStyle w:val="Normal"/>
-      <w:rPr>
-        <w:rFonts w:cs="Calibri Light"/>
-        <w:sz w:val="18"/>
-        <w:szCs w:val="18"/>
-        <w:lang w:val="en-US"/>
-      </w:rPr>
-    </w:pPr>
-    <w:r>
-      <mc:AlternateContent>
-        <mc:Choice Requires="wps">
-          <w:drawing>
-            <wp:anchor behindDoc="1" distT="0" distB="0" distL="0" distR="0" simplePos="0" locked="0" layoutInCell="1" allowOverlap="1" relativeHeight="11" wp14:anchorId="23484A22">
-              <wp:simplePos x="0" y="0"/>
-              <wp:positionH relativeFrom="column">
-                <wp:posOffset>5099050</wp:posOffset>
-              </wp:positionH>
-              <wp:positionV relativeFrom="paragraph">
-                <wp:posOffset>45720</wp:posOffset>
-              </wp:positionV>
-              <wp:extent cx="732155" cy="450850"/>
-              <wp:effectExtent l="0" t="0" r="5080" b="0"/>
-              <wp:wrapNone/>
-              <wp:docPr id="16" name="Textfeld 10"/>
-              <a:graphic xmlns:a="http://schemas.openxmlformats.org/drawingml/2006/main">
-                <a:graphicData uri="http://schemas.microsoft.com/office/word/2010/wordprocessingShape">
-                  <wps:wsp>
-                    <wps:cNvSpPr/>
-                    <wps:spPr>
-                      <a:xfrm>
-                        <a:off x="0" y="0"/>
-                        <a:ext cx="731520" cy="450360"/>
-                      </a:xfrm>
-                      <a:prstGeom prst="rect">
-                        <a:avLst/>
-                      </a:prstGeom>
-                      <a:solidFill>
-                        <a:schemeClr val="lt1"/>
-                      </a:solidFill>
-                      <a:ln w="6480">
-                        <a:noFill/>
-                      </a:ln>
-                    </wps:spPr>
-                    <wps:style>
-                      <a:lnRef idx="0"/>
-                      <a:fillRef idx="0"/>
-                      <a:effectRef idx="0"/>
-                      <a:fontRef idx="minor"/>
-                    </wps:style>
-                    <wps:txbx>
-                      <w:txbxContent>
-                        <w:p>
-                          <w:pPr>
-                            <w:pStyle w:val="Rahmeninhalt"/>
-                            <w:jc w:val="right"/>
-                            <w:rPr>
-                              <w:sz w:val="15"/>
-                              <w:szCs w:val="15"/>
-                            </w:rPr>
-                          </w:pPr>
-                          <w:r>
-                            <w:rPr>
-                              <w:sz w:val="15"/>
-                              <w:szCs w:val="15"/>
-                            </w:rPr>
-                            <w:t>Version 1.0</w:t>
-                          </w:r>
-                        </w:p>
-                      </w:txbxContent>
-                    </wps:txbx>
-                    <wps:bodyPr>
-                      <a:noAutofit/>
-                    </wps:bodyPr>
-                  </wps:wsp>
-                </a:graphicData>
-              </a:graphic>
-            </wp:anchor>
-          </w:drawing>
-        </mc:Choice>
-        <mc:Fallback>
-          <w:pict>
-            <v:rect id="shape_0" ID="Textfeld 10" fillcolor="white" stroked="f" style="position:absolute;margin-left:401.5pt;margin-top:3.6pt;width:57.55pt;height:35.4pt" wp14:anchorId="23484A22">
-              <w10:wrap type="square"/>
-              <v:fill o:detectmouseclick="t" type="solid" color2="black"/>
-              <v:stroke color="#3465a4" weight="6480" joinstyle="round" endcap="flat"/>
-              <v:textbox>
-                <w:txbxContent>
-                  <w:p>
-                    <w:pPr>
-                      <w:pStyle w:val="Rahmeninhalt"/>
-                      <w:jc w:val="right"/>
-                      <w:rPr>
-                        <w:sz w:val="15"/>
-                        <w:szCs w:val="15"/>
-                      </w:rPr>
-                    </w:pPr>
-                    <w:r>
-                      <w:rPr>
-                        <w:sz w:val="15"/>
-                        <w:szCs w:val="15"/>
-                      </w:rPr>
-                      <w:t>Version 1.0</w:t>
-                    </w:r>
-                  </w:p>
-                </w:txbxContent>
-              </v:textbox>
-            </v:rect>
-          </w:pict>
-        </mc:Fallback>
-      </mc:AlternateContent>
-    </w:r>
-    <w:r>
-      <w:rPr>
-        <w:rFonts w:cs="Calibri Light"/>
-        <w:sz w:val="18"/>
-        <w:szCs w:val="18"/>
-        <w:lang w:val="en-US"/>
-      </w:rPr>
-      <w:t xml:space="preserve">Author: </w:t>
-    </w:r>
-    <w:r>
-      <w:rPr>
-        <w:rFonts w:cs="Calibri Light"/>
-        <w:sz w:val="18"/>
-        <w:szCs w:val="18"/>
-        <w:lang w:val="en-US"/>
-      </w:rPr>
-      <w:t>Patrick Thümer</w:t>
-    </w:r>
-  </w:p>
-</w:hdr>
-</file>
-
 <file path=word/styles.xml><?xml version="1.0" encoding="utf-8"?>
 <w:styles xmlns:w="http://schemas.openxmlformats.org/wordprocessingml/2006/main" xmlns:w14="http://schemas.microsoft.com/office/word/2010/wordml" xmlns:mc="http://schemas.openxmlformats.org/markup-compatibility/2006" mc:Ignorable="w14">
   <w:docDefaults>
     <w:rPrDefault>
       <w:rPr>
         <w:rFonts w:ascii="Arial" w:hAnsi="Arial" w:eastAsia="Arial" w:cs="Arial"/>
-        <w:sz w:val="22"/>
         <w:szCs w:val="22"/>
         <w:lang w:val="de" w:eastAsia="de-DE" w:bidi="ar-SA"/>
       </w:rPr>

</xml_diff>

<commit_message>
Broken Authentification Fix + Doc
</commit_message>
<xml_diff>
--- a/Lab-Report-Patrick_Thuemer-Dustin_Gohl.docx
+++ b/Lab-Report-Patrick_Thuemer-Dustin_Gohl.docx
@@ -136,7 +136,7 @@
         <mc:AlternateContent>
           <mc:Choice Requires="wps">
             <w:drawing>
-              <wp:anchor behindDoc="1" distT="0" distB="0" distL="114300" distR="114300" simplePos="0" locked="0" layoutInCell="1" allowOverlap="1" relativeHeight="12" wp14:anchorId="5CE992F1">
+              <wp:anchor behindDoc="1" distT="0" distB="0" distL="114300" distR="114300" simplePos="0" locked="0" layoutInCell="1" allowOverlap="1" relativeHeight="15" wp14:anchorId="5CE992F1">
                 <wp:simplePos x="0" y="0"/>
                 <wp:positionH relativeFrom="column">
                   <wp:posOffset>3533775</wp:posOffset>
@@ -287,7 +287,7 @@
           </mc:Fallback>
         </mc:AlternateContent>
         <w:drawing>
-          <wp:anchor behindDoc="0" distT="144145" distB="71755" distL="179705" distR="179705" simplePos="0" locked="0" layoutInCell="1" allowOverlap="1" relativeHeight="8">
+          <wp:anchor behindDoc="0" distT="144145" distB="71755" distL="179705" distR="179705" simplePos="0" locked="0" layoutInCell="1" allowOverlap="1" relativeHeight="10">
             <wp:simplePos x="0" y="0"/>
             <wp:positionH relativeFrom="margin">
               <wp:posOffset>3533775</wp:posOffset>
@@ -357,7 +357,7 @@
       </w:pPr>
       <w:r>
         <w:drawing>
-          <wp:anchor behindDoc="0" distT="0" distB="0" distL="114300" distR="114300" simplePos="0" locked="0" layoutInCell="1" allowOverlap="1" relativeHeight="13">
+          <wp:anchor behindDoc="0" distT="0" distB="0" distL="114300" distR="114300" simplePos="0" locked="0" layoutInCell="1" allowOverlap="1" relativeHeight="16">
             <wp:simplePos x="0" y="0"/>
             <wp:positionH relativeFrom="column">
               <wp:posOffset>4004945</wp:posOffset>
@@ -436,7 +436,7 @@
         <mc:AlternateContent>
           <mc:Choice Requires="wps">
             <w:drawing>
-              <wp:anchor behindDoc="1" distT="0" distB="0" distL="114300" distR="114300" simplePos="0" locked="0" layoutInCell="1" allowOverlap="1" relativeHeight="14" wp14:anchorId="5A1BEDB9">
+              <wp:anchor behindDoc="1" distT="0" distB="0" distL="114300" distR="114300" simplePos="0" locked="0" layoutInCell="1" allowOverlap="1" relativeHeight="17" wp14:anchorId="5A1BEDB9">
                 <wp:simplePos x="0" y="0"/>
                 <wp:positionH relativeFrom="column">
                   <wp:posOffset>4004310</wp:posOffset>
@@ -640,7 +640,7 @@
       </w:pPr>
       <w:r>
         <w:drawing>
-          <wp:anchor behindDoc="0" distT="0" distB="0" distL="114300" distR="114300" simplePos="0" locked="0" layoutInCell="1" allowOverlap="1" relativeHeight="15">
+          <wp:anchor behindDoc="0" distT="0" distB="0" distL="114300" distR="114300" simplePos="0" locked="0" layoutInCell="1" allowOverlap="1" relativeHeight="18">
             <wp:simplePos x="0" y="0"/>
             <wp:positionH relativeFrom="column">
               <wp:posOffset>4004945</wp:posOffset>
@@ -730,7 +730,7 @@
         <mc:AlternateContent>
           <mc:Choice Requires="wps">
             <w:drawing>
-              <wp:anchor behindDoc="1" distT="0" distB="0" distL="114300" distR="114300" simplePos="0" locked="0" layoutInCell="1" allowOverlap="1" relativeHeight="16" wp14:anchorId="5A1BEDB9">
+              <wp:anchor behindDoc="1" distT="0" distB="0" distL="114300" distR="114300" simplePos="0" locked="0" layoutInCell="1" allowOverlap="1" relativeHeight="19" wp14:anchorId="5A1BEDB9">
                 <wp:simplePos x="0" y="0"/>
                 <wp:positionH relativeFrom="column">
                   <wp:posOffset>4004310</wp:posOffset>
@@ -795,7 +795,7 @@
         <mc:AlternateContent>
           <mc:Choice Requires="wps">
             <w:drawing>
-              <wp:anchor behindDoc="1" distT="0" distB="0" distL="0" distR="0" simplePos="0" locked="0" layoutInCell="1" allowOverlap="1" relativeHeight="17">
+              <wp:anchor behindDoc="1" distT="0" distB="0" distL="0" distR="0" simplePos="0" locked="0" layoutInCell="1" allowOverlap="1" relativeHeight="20">
                 <wp:simplePos x="0" y="0"/>
                 <wp:positionH relativeFrom="column">
                   <wp:posOffset>4004310</wp:posOffset>
@@ -1219,7 +1219,7 @@
           <w:lang w:val="en-US"/>
         </w:rPr>
         <w:drawing>
-          <wp:anchor behindDoc="0" distT="0" distB="0" distL="0" distR="0" simplePos="0" locked="0" layoutInCell="1" allowOverlap="1" relativeHeight="18">
+          <wp:anchor behindDoc="0" distT="0" distB="0" distL="0" distR="0" simplePos="0" locked="0" layoutInCell="1" allowOverlap="1" relativeHeight="21">
             <wp:simplePos x="0" y="0"/>
             <wp:positionH relativeFrom="column">
               <wp:posOffset>-73025</wp:posOffset>
@@ -1264,7 +1264,7 @@
           </wp:anchor>
         </w:drawing>
         <w:drawing>
-          <wp:anchor behindDoc="0" distT="0" distB="0" distL="0" distR="0" simplePos="0" locked="0" layoutInCell="1" allowOverlap="1" relativeHeight="19">
+          <wp:anchor behindDoc="0" distT="0" distB="0" distL="0" distR="0" simplePos="0" locked="0" layoutInCell="1" allowOverlap="1" relativeHeight="22">
             <wp:simplePos x="0" y="0"/>
             <wp:positionH relativeFrom="column">
               <wp:posOffset>2576830</wp:posOffset>
@@ -1382,7 +1382,7 @@
           <w:docPartGallery w:val="Bibliographies"/>
           <w:docPartUnique w:val="true"/>
         </w:docPartObj>
-        <w:id w:val="975086985"/>
+        <w:id w:val="1285741756"/>
       </w:sdtPr>
       <w:sdtContent>
         <w:p>
@@ -1511,7 +1511,29 @@
               <w:szCs w:val="22"/>
               <w:lang w:val="de-DE" w:eastAsia="de-DE" w:bidi="ar-SA"/>
             </w:rPr>
-            <w:t xml:space="preserve"> werden zwar dann auch keine Notizen angezeigt, aber je nach Art der Webseite wäre es möglich, dass private Informationen ausgegeben werden.</w:t>
+            <w:t xml:space="preserve"> werden dann auch </w:t>
+          </w:r>
+          <w:r>
+            <w:rPr>
+              <w:rFonts w:eastAsia="Arial" w:cs="Arial"/>
+              <w:color w:val="000000"/>
+              <w:kern w:val="0"/>
+              <w:sz w:val="22"/>
+              <w:szCs w:val="22"/>
+              <w:lang w:val="de-DE" w:eastAsia="de-DE" w:bidi="ar-SA"/>
+            </w:rPr>
+            <w:t>alle</w:t>
+          </w:r>
+          <w:r>
+            <w:rPr>
+              <w:rFonts w:eastAsia="Arial" w:cs="Arial"/>
+              <w:color w:val="000000"/>
+              <w:kern w:val="0"/>
+              <w:sz w:val="22"/>
+              <w:szCs w:val="22"/>
+              <w:lang w:val="de-DE" w:eastAsia="de-DE" w:bidi="ar-SA"/>
+            </w:rPr>
+            <w:t xml:space="preserve"> Notizen angezeigt, was im Alltag fatal wäre.</w:t>
           </w:r>
         </w:p>
         <w:p>
@@ -1522,17 +1544,16 @@
             </w:rPr>
           </w:pPr>
           <w:r>
-            <w:rPr/>
             <w:drawing>
-              <wp:anchor behindDoc="0" distT="0" distB="0" distL="0" distR="0" simplePos="0" locked="0" layoutInCell="1" allowOverlap="1" relativeHeight="23">
+              <wp:anchor behindDoc="0" distT="0" distB="0" distL="0" distR="0" simplePos="0" locked="0" layoutInCell="1" allowOverlap="1" relativeHeight="26">
                 <wp:simplePos x="0" y="0"/>
                 <wp:positionH relativeFrom="column">
-                  <wp:posOffset>-8890</wp:posOffset>
+                  <wp:posOffset>1978660</wp:posOffset>
                 </wp:positionH>
                 <wp:positionV relativeFrom="paragraph">
-                  <wp:posOffset>103505</wp:posOffset>
+                  <wp:posOffset>26035</wp:posOffset>
                 </wp:positionV>
-                <wp:extent cx="3722370" cy="1700530"/>
+                <wp:extent cx="4152265" cy="2179955"/>
                 <wp:effectExtent l="0" t="0" r="0" b="0"/>
                 <wp:wrapSquare wrapText="largest"/>
                 <wp:docPr id="13" name="Bild1" descr=""/>
@@ -1557,7 +1578,7 @@
                       <pic:spPr bwMode="auto">
                         <a:xfrm>
                           <a:off x="0" y="0"/>
-                          <a:ext cx="3722370" cy="1700530"/>
+                          <a:ext cx="4152265" cy="2179955"/>
                         </a:xfrm>
                         <a:prstGeom prst="rect">
                           <a:avLst/>
@@ -1568,6 +1589,50 @@
                 </a:graphic>
               </wp:anchor>
             </w:drawing>
+          </w:r>
+          <w:r>
+            <w:rPr>
+              <w:rFonts w:eastAsia="Arial" w:cs="Arial"/>
+              <w:color w:val="000000"/>
+              <w:kern w:val="0"/>
+              <w:sz w:val="22"/>
+              <w:szCs w:val="22"/>
+              <w:lang w:val="de-DE" w:eastAsia="de-DE" w:bidi="ar-SA"/>
+            </w:rPr>
+            <w:t>R</w:t>
+          </w:r>
+          <w:r>
+            <w:rPr>
+              <w:rFonts w:eastAsia="Arial" w:cs="Arial"/>
+              <w:color w:val="000000"/>
+              <w:kern w:val="0"/>
+              <w:sz w:val="22"/>
+              <w:szCs w:val="22"/>
+              <w:lang w:val="de-DE" w:eastAsia="de-DE" w:bidi="ar-SA"/>
+            </w:rPr>
+            <w:t xml:space="preserve">echts im Bild sieht man unseren Code zu der Anfrage der Homepage. Um die Sicherheit </w:t>
+          </w:r>
+          <w:r>
+            <w:rPr>
+              <w:rFonts w:eastAsia="Arial" w:cs="Arial"/>
+              <w:color w:val="000000"/>
+              <w:kern w:val="0"/>
+              <w:sz w:val="22"/>
+              <w:szCs w:val="22"/>
+              <w:lang w:val="de-DE" w:eastAsia="de-DE" w:bidi="ar-SA"/>
+            </w:rPr>
+            <w:t>unserer</w:t>
+          </w:r>
+          <w:r>
+            <w:rPr>
+              <w:rFonts w:eastAsia="Arial" w:cs="Arial"/>
+              <w:color w:val="000000"/>
+              <w:kern w:val="0"/>
+              <w:sz w:val="22"/>
+              <w:szCs w:val="22"/>
+              <w:lang w:val="de-DE" w:eastAsia="de-DE" w:bidi="ar-SA"/>
+            </w:rPr>
+            <w:t xml:space="preserve"> Startseite zu gewährleisten, müsste die if-Schleife wieder auskommentiert werden. In diesem Fall würde dann überprüft werden ob man bereits eingeloggt ist. Ist man nicht eingeloggt, dann bekommt man angezeigt, dass man sich zuerst einloggen muss.</w:t>
           </w:r>
         </w:p>
         <w:p>
@@ -1794,7 +1859,7 @@
         <w:docPartGallery w:val="Page Numbers (Bottom of Page)"/>
         <w:docPartUnique w:val="true"/>
       </w:docPartObj>
-      <w:id w:val="1423963885"/>
+      <w:id w:val="130323746"/>
     </w:sdtPr>
     <w:sdtContent>
       <w:p>
@@ -1843,7 +1908,7 @@
       <mc:AlternateContent>
         <mc:Choice Requires="wps">
           <w:drawing>
-            <wp:anchor behindDoc="1" distT="0" distB="0" distL="0" distR="0" simplePos="0" locked="0" layoutInCell="1" allowOverlap="1" relativeHeight="7" wp14:anchorId="280D9245">
+            <wp:anchor behindDoc="1" distT="0" distB="0" distL="0" distR="0" simplePos="0" locked="0" layoutInCell="1" allowOverlap="1" relativeHeight="9" wp14:anchorId="280D9245">
               <wp:simplePos x="0" y="0"/>
               <wp:positionH relativeFrom="column">
                 <wp:posOffset>-909320</wp:posOffset>
@@ -1922,7 +1987,7 @@
       <mc:AlternateContent>
         <mc:Choice Requires="wps">
           <w:drawing>
-            <wp:anchor behindDoc="1" distT="0" distB="0" distL="0" distR="0" simplePos="0" locked="0" layoutInCell="1" allowOverlap="1" relativeHeight="11" wp14:anchorId="454B14B3">
+            <wp:anchor behindDoc="1" distT="0" distB="0" distL="0" distR="0" simplePos="0" locked="0" layoutInCell="1" allowOverlap="1" relativeHeight="14" wp14:anchorId="454B14B3">
               <wp:simplePos x="0" y="0"/>
               <wp:positionH relativeFrom="column">
                 <wp:posOffset>-916305</wp:posOffset>
@@ -1990,7 +2055,7 @@
         </mc:Fallback>
       </mc:AlternateContent>
       <w:drawing>
-        <wp:anchor behindDoc="1" distT="0" distB="0" distL="114300" distR="114300" simplePos="0" locked="0" layoutInCell="1" allowOverlap="1" relativeHeight="4">
+        <wp:anchor behindDoc="1" distT="0" distB="0" distL="114300" distR="114300" simplePos="0" locked="0" layoutInCell="1" allowOverlap="1" relativeHeight="5">
           <wp:simplePos x="0" y="0"/>
           <wp:positionH relativeFrom="column">
             <wp:posOffset>4468495</wp:posOffset>

</xml_diff>